<commit_message>
add and improve content simplify example simple.Rmd replace Example.xyz with simple.xyz as example documents
</commit_message>
<xml_diff>
--- a/docs/simple.docx
+++ b/docs/simple.docx
@@ -21,7 +21,22 @@
         <w:pStyle w:val="FirstParagraph"/>
       </w:pPr>
       <w:r>
-        <w:t xml:space="preserve">Dies ist ein vollständiges – wenn auch simples – R Markdown Dokument.</w:t>
+        <w:t xml:space="preserve">Dies ist ein vollständiges – wenn auch simples –</w:t>
+      </w:r>
+      <w:r>
+        <w:t xml:space="preserve"> </w:t>
+      </w:r>
+      <w:r>
+        <w:rPr>
+          <w:b/>
+        </w:rPr>
+        <w:t xml:space="preserve">R Markdown</w:t>
+      </w:r>
+      <w:r>
+        <w:t xml:space="preserve"> </w:t>
+      </w:r>
+      <w:r>
+        <w:t xml:space="preserve">Dokument.</w:t>
       </w:r>
     </w:p>
     <w:p>
@@ -29,7 +44,22 @@
         <w:pStyle w:val="BodyText"/>
       </w:pPr>
       <w:r>
-        <w:t xml:space="preserve">Es enthält R Code:</w:t>
+        <w:t xml:space="preserve">Es enthält</w:t>
+      </w:r>
+      <w:r>
+        <w:t xml:space="preserve"> </w:t>
+      </w:r>
+      <w:r>
+        <w:rPr>
+          <w:b/>
+        </w:rPr>
+        <w:t xml:space="preserve">R</w:t>
+      </w:r>
+      <w:r>
+        <w:t xml:space="preserve"> </w:t>
+      </w:r>
+      <w:r>
+        <w:t xml:space="preserve">Code:</w:t>
       </w:r>
     </w:p>
     <w:p>
@@ -79,202 +109,24 @@
         <w:rPr>
           <w:rStyle w:val="NormalTok"/>
         </w:rPr>
-        <w:t xml:space="preserve"> hundert_zufallszahlen</w:t>
+        <w:t xml:space="preserve"> </w:t>
+      </w:r>
+      <w:r>
+        <w:rPr>
+          <w:rStyle w:val="KeywordTok"/>
+        </w:rPr>
+        <w:t xml:space="preserve">plot</w:t>
+      </w:r>
+      <w:r>
+        <w:rPr>
+          <w:rStyle w:val="NormalTok"/>
+        </w:rPr>
+        <w:t xml:space="preserve">(hundert_zufallszahlen)</w:t>
       </w:r>
     </w:p>
     <w:p>
       <w:pPr>
-        <w:pStyle w:val="SourceCode"/>
-      </w:pPr>
-      <w:r>
-        <w:rPr>
-          <w:rStyle w:val="VerbatimChar"/>
-        </w:rPr>
-        <w:t xml:space="preserve">##   [1]  0.13605262  0.63105568 -1.56628007  1.29622718 -0.89970962</w:t>
-      </w:r>
-      <w:r>
-        <w:br w:type="textWrapping"/>
-      </w:r>
-      <w:r>
-        <w:rPr>
-          <w:rStyle w:val="VerbatimChar"/>
-        </w:rPr>
-        <w:t xml:space="preserve">##   [6] -0.06760012  0.66698144  0.02277500 -0.34397391  0.52986346</w:t>
-      </w:r>
-      <w:r>
-        <w:br w:type="textWrapping"/>
-      </w:r>
-      <w:r>
-        <w:rPr>
-          <w:rStyle w:val="VerbatimChar"/>
-        </w:rPr>
-        <w:t xml:space="preserve">##  [11]  0.13359000 -0.19200717  0.95681429 -0.20006936  0.37203966</w:t>
-      </w:r>
-      <w:r>
-        <w:br w:type="textWrapping"/>
-      </w:r>
-      <w:r>
-        <w:rPr>
-          <w:rStyle w:val="VerbatimChar"/>
-        </w:rPr>
-        <w:t xml:space="preserve">##  [16]  1.37429097  0.22217333  0.61785507  1.42912574  0.59930511</w:t>
-      </w:r>
-      <w:r>
-        <w:br w:type="textWrapping"/>
-      </w:r>
-      <w:r>
-        <w:rPr>
-          <w:rStyle w:val="VerbatimChar"/>
-        </w:rPr>
-        <w:t xml:space="preserve">##  [21] -0.58679841 -1.28503763  0.97303433 -0.38708041 -0.46236251</w:t>
-      </w:r>
-      <w:r>
-        <w:br w:type="textWrapping"/>
-      </w:r>
-      <w:r>
-        <w:rPr>
-          <w:rStyle w:val="VerbatimChar"/>
-        </w:rPr>
-        <w:t xml:space="preserve">##  [26]  0.26106568  0.81194316 -1.78634187  0.69565013 -0.76732540</w:t>
-      </w:r>
-      <w:r>
-        <w:br w:type="textWrapping"/>
-      </w:r>
-      <w:r>
-        <w:rPr>
-          <w:rStyle w:val="VerbatimChar"/>
-        </w:rPr>
-        <w:t xml:space="preserve">##  [31]  0.08968621  0.34331363  2.34716584  0.37361188  0.25232766</w:t>
-      </w:r>
-      <w:r>
-        <w:br w:type="textWrapping"/>
-      </w:r>
-      <w:r>
-        <w:rPr>
-          <w:rStyle w:val="VerbatimChar"/>
-        </w:rPr>
-        <w:t xml:space="preserve">##  [36] -0.12675650  0.29476748 -0.35858069 -0.55992819  0.37560054</w:t>
-      </w:r>
-      <w:r>
-        <w:br w:type="textWrapping"/>
-      </w:r>
-      <w:r>
-        <w:rPr>
-          <w:rStyle w:val="VerbatimChar"/>
-        </w:rPr>
-        <w:t xml:space="preserve">##  [41]  1.13196982 -1.77506506 -1.48688262  0.03317026  0.81061050</w:t>
-      </w:r>
-      <w:r>
-        <w:br w:type="textWrapping"/>
-      </w:r>
-      <w:r>
-        <w:rPr>
-          <w:rStyle w:val="VerbatimChar"/>
-        </w:rPr>
-        <w:t xml:space="preserve">##  [46]  0.88684517  1.21351856  0.40009466 -0.07450409  1.04189472</w:t>
-      </w:r>
-      <w:r>
-        <w:br w:type="textWrapping"/>
-      </w:r>
-      <w:r>
-        <w:rPr>
-          <w:rStyle w:val="VerbatimChar"/>
-        </w:rPr>
-        <w:t xml:space="preserve">##  [51] -0.28928771  1.12601467 -0.49007976  1.16972549 -0.60439203</w:t>
-      </w:r>
-      <w:r>
-        <w:br w:type="textWrapping"/>
-      </w:r>
-      <w:r>
-        <w:rPr>
-          <w:rStyle w:val="VerbatimChar"/>
-        </w:rPr>
-        <w:t xml:space="preserve">##  [56] -1.01301654  0.84674231  0.02942693 -0.31248483  0.11958037</w:t>
-      </w:r>
-      <w:r>
-        <w:br w:type="textWrapping"/>
-      </w:r>
-      <w:r>
-        <w:rPr>
-          <w:rStyle w:val="VerbatimChar"/>
-        </w:rPr>
-        <w:t xml:space="preserve">##  [61]  0.67221025 -1.23347857  0.86692617 -0.69423389 -0.39192013</w:t>
-      </w:r>
-      <w:r>
-        <w:br w:type="textWrapping"/>
-      </w:r>
-      <w:r>
-        <w:rPr>
-          <w:rStyle w:val="VerbatimChar"/>
-        </w:rPr>
-        <w:t xml:space="preserve">##  [66]  1.83190825  0.55602275  0.05730899 -1.65065207 -0.02439117</w:t>
-      </w:r>
-      <w:r>
-        <w:br w:type="textWrapping"/>
-      </w:r>
-      <w:r>
-        <w:rPr>
-          <w:rStyle w:val="VerbatimChar"/>
-        </w:rPr>
-        <w:t xml:space="preserve">##  [71] -0.04504859 -1.10643734 -0.38174053 -0.47217350 -0.84568785</w:t>
-      </w:r>
-      <w:r>
-        <w:br w:type="textWrapping"/>
-      </w:r>
-      <w:r>
-        <w:rPr>
-          <w:rStyle w:val="VerbatimChar"/>
-        </w:rPr>
-        <w:t xml:space="preserve">##  [76]  0.30009988 -1.31078411  1.55967725 -0.82845256  1.49165297</w:t>
-      </w:r>
-      <w:r>
-        <w:br w:type="textWrapping"/>
-      </w:r>
-      <w:r>
-        <w:rPr>
-          <w:rStyle w:val="VerbatimChar"/>
-        </w:rPr>
-        <w:t xml:space="preserve">##  [81] -1.37629727  0.91014786 -2.21662080 -0.02221073 -0.99767245</w:t>
-      </w:r>
-      <w:r>
-        <w:br w:type="textWrapping"/>
-      </w:r>
-      <w:r>
-        <w:rPr>
-          <w:rStyle w:val="VerbatimChar"/>
-        </w:rPr>
-        <w:t xml:space="preserve">##  [86]  0.75321896  0.69990604 -1.78368367  0.02254846  0.06337391</w:t>
-      </w:r>
-      <w:r>
-        <w:br w:type="textWrapping"/>
-      </w:r>
-      <w:r>
-        <w:rPr>
-          <w:rStyle w:val="VerbatimChar"/>
-        </w:rPr>
-        <w:t xml:space="preserve">##  [91]  1.06718281  0.83793296  0.19788085  0.84494300  0.19657578</w:t>
-      </w:r>
-      <w:r>
-        <w:br w:type="textWrapping"/>
-      </w:r>
-      <w:r>
-        <w:rPr>
-          <w:rStyle w:val="VerbatimChar"/>
-        </w:rPr>
-        <w:t xml:space="preserve">##  [96] -1.21614226  0.22809831 -2.53415131  0.45304565 -0.13490904</w:t>
-      </w:r>
-    </w:p>
-    <w:p>
-      <w:pPr>
         <w:pStyle w:val="FirstParagraph"/>
-      </w:pPr>
-      <w:r>
-        <w:t xml:space="preserve">Man kann auch Plots einbetten:</w:t>
-      </w:r>
-    </w:p>
-    <w:p>
-      <w:pPr>
-        <w:pStyle w:val="BodyText"/>
       </w:pPr>
       <w:r>
         <w:drawing>
@@ -286,7 +138,7 @@
               <a:graphicData uri="http://schemas.openxmlformats.org/drawingml/2006/picture">
                 <pic:pic>
                   <pic:nvPicPr>
-                    <pic:cNvPr descr="simple_files/figure-docx/unnamed-chunk-2-1.png" id="0" name="Picture"/>
+                    <pic:cNvPr descr="simple_files/figure-docx/unnamed-chunk-1-1.png" id="0" name="Picture"/>
                     <pic:cNvPicPr>
                       <a:picLocks noChangeArrowheads="1" noChangeAspect="1"/>
                     </pic:cNvPicPr>

</xml_diff>